<commit_message>
Income Tax Return Service * Updated Income Tax Test Report Template
</commit_message>
<xml_diff>
--- a/Service - Income Tax/Income Tax - Return Service - Test Report Template.docx
+++ b/Service - Income Tax/Income Tax - Return Service - Test Report Template.docx
@@ -2717,16 +2717,7 @@
                 <w:sz w:val="16"/>
                 <w:szCs w:val="16"/>
               </w:rPr>
-              <w:t>1215-0</w:t>
-            </w:r>
-            <w:r>
-              <w:rPr>
-                <w:rFonts w:asciiTheme="minorHAnsi" w:hAnsiTheme="minorHAnsi" w:cstheme="minorHAnsi"/>
-                <w:color w:val="000000"/>
-                <w:sz w:val="16"/>
-                <w:szCs w:val="16"/>
-              </w:rPr>
-              <w:t>10</w:t>
+              <w:t>1215-010</w:t>
             </w:r>
           </w:p>
         </w:tc>
@@ -5580,25 +5571,7 @@
                 <w:sz w:val="16"/>
                 <w:szCs w:val="16"/>
               </w:rPr>
-              <w:t xml:space="preserve">with </w:t>
-            </w:r>
-            <w:r>
-              <w:rPr>
-                <w:rFonts w:asciiTheme="minorHAnsi" w:hAnsiTheme="minorHAnsi" w:cstheme="minorHAnsi"/>
-                <w:color w:val="000000"/>
-                <w:sz w:val="16"/>
-                <w:szCs w:val="16"/>
-              </w:rPr>
-              <w:t>multiple income types</w:t>
-            </w:r>
-            <w:r>
-              <w:rPr>
-                <w:rFonts w:asciiTheme="minorHAnsi" w:hAnsiTheme="minorHAnsi" w:cstheme="minorHAnsi"/>
-                <w:color w:val="000000"/>
-                <w:sz w:val="16"/>
-                <w:szCs w:val="16"/>
-              </w:rPr>
-              <w:t>.</w:t>
+              <w:t>with multiple income types.</w:t>
             </w:r>
           </w:p>
         </w:tc>
@@ -5629,16 +5602,7 @@
                 <w:sz w:val="16"/>
                 <w:szCs w:val="16"/>
               </w:rPr>
-              <w:t xml:space="preserve">Prepop is successful </w:t>
-            </w:r>
-            <w:r>
-              <w:rPr>
-                <w:rFonts w:asciiTheme="minorHAnsi" w:hAnsiTheme="minorHAnsi" w:cstheme="minorHAnsi"/>
-                <w:color w:val="000000"/>
-                <w:sz w:val="16"/>
-                <w:szCs w:val="16"/>
-              </w:rPr>
-              <w:t>returned</w:t>
+              <w:t>Prepop is successful returned</w:t>
             </w:r>
           </w:p>
         </w:tc>
@@ -5858,25 +5822,7 @@
                 <w:sz w:val="16"/>
                 <w:szCs w:val="16"/>
               </w:rPr>
-              <w:t xml:space="preserve">with </w:t>
-            </w:r>
-            <w:r>
-              <w:rPr>
-                <w:rFonts w:asciiTheme="minorHAnsi" w:hAnsiTheme="minorHAnsi" w:cstheme="minorHAnsi"/>
-                <w:color w:val="000000"/>
-                <w:sz w:val="16"/>
-                <w:szCs w:val="16"/>
-              </w:rPr>
-              <w:t>no period generated</w:t>
-            </w:r>
-            <w:r>
-              <w:rPr>
-                <w:rFonts w:asciiTheme="minorHAnsi" w:hAnsiTheme="minorHAnsi" w:cstheme="minorHAnsi"/>
-                <w:color w:val="000000"/>
-                <w:sz w:val="16"/>
-                <w:szCs w:val="16"/>
-              </w:rPr>
-              <w:t>.</w:t>
+              <w:t>with no period generated.</w:t>
             </w:r>
           </w:p>
         </w:tc>
@@ -6331,16 +6277,7 @@
                 <w:sz w:val="16"/>
                 <w:szCs w:val="16"/>
               </w:rPr>
-              <w:t xml:space="preserve">Submit a Filing Obligation request for a Customer with </w:t>
-            </w:r>
-            <w:r>
-              <w:rPr>
-                <w:rFonts w:asciiTheme="minorHAnsi" w:hAnsiTheme="minorHAnsi" w:cstheme="minorHAnsi"/>
-                <w:color w:val="000000"/>
-                <w:sz w:val="16"/>
-                <w:szCs w:val="16"/>
-              </w:rPr>
-              <w:t>multiple filing obligations</w:t>
+              <w:t>Submit a Filing Obligation request for a Customer with multiple filing obligations</w:t>
             </w:r>
           </w:p>
         </w:tc>
@@ -6556,16 +6493,7 @@
                 <w:sz w:val="16"/>
                 <w:szCs w:val="16"/>
               </w:rPr>
-              <w:t xml:space="preserve">Submit a Filing Obligation request for a Customer with </w:t>
-            </w:r>
-            <w:r>
-              <w:rPr>
-                <w:rFonts w:asciiTheme="minorHAnsi" w:hAnsiTheme="minorHAnsi" w:cstheme="minorHAnsi"/>
-                <w:color w:val="000000"/>
-                <w:sz w:val="16"/>
-                <w:szCs w:val="16"/>
-              </w:rPr>
-              <w:t>no filing obligations</w:t>
+              <w:t>Submit a Filing Obligation request for a Customer with no filing obligations</w:t>
             </w:r>
           </w:p>
         </w:tc>
@@ -10545,16 +10473,43 @@
                 <w:sz w:val="16"/>
                 <w:szCs w:val="16"/>
               </w:rPr>
-              <w:t>Retrieve a previously filed IR3 return for 20</w:t>
-            </w:r>
-            <w:r>
-              <w:rPr>
-                <w:rFonts w:asciiTheme="minorHAnsi" w:hAnsiTheme="minorHAnsi" w:cstheme="minorHAnsi"/>
-                <w:color w:val="000000"/>
-                <w:sz w:val="16"/>
-                <w:szCs w:val="16"/>
-              </w:rPr>
-              <w:t>21</w:t>
+              <w:t>R</w:t>
+            </w:r>
+            <w:r>
+              <w:rPr>
+                <w:rFonts w:asciiTheme="minorHAnsi" w:hAnsiTheme="minorHAnsi" w:cstheme="minorHAnsi"/>
+                <w:color w:val="000000"/>
+                <w:sz w:val="16"/>
+                <w:szCs w:val="16"/>
+              </w:rPr>
+              <w:t>etrieve return request of a</w:t>
+            </w:r>
+            <w:r>
+              <w:rPr>
+                <w:rFonts w:asciiTheme="minorHAnsi" w:hAnsiTheme="minorHAnsi" w:cstheme="minorHAnsi"/>
+                <w:color w:val="000000"/>
+                <w:sz w:val="16"/>
+                <w:szCs w:val="16"/>
+              </w:rPr>
+              <w:t xml:space="preserve">n IR3 prime return </w:t>
+            </w:r>
+            <w:r>
+              <w:rPr>
+                <w:rFonts w:asciiTheme="minorHAnsi" w:hAnsiTheme="minorHAnsi" w:cstheme="minorHAnsi"/>
+                <w:color w:val="000000"/>
+                <w:sz w:val="16"/>
+                <w:szCs w:val="16"/>
+              </w:rPr>
+              <w:t>for a</w:t>
+            </w:r>
+            <w:r>
+              <w:rPr>
+                <w:rFonts w:asciiTheme="minorHAnsi" w:hAnsiTheme="minorHAnsi" w:cstheme="minorHAnsi"/>
+                <w:color w:val="000000"/>
+                <w:sz w:val="16"/>
+                <w:szCs w:val="16"/>
+              </w:rPr>
+              <w:t xml:space="preserve"> bankrupt customers account using the account identifier (ACC)</w:t>
             </w:r>
           </w:p>
         </w:tc>
@@ -10585,16 +10540,7 @@
                 <w:sz w:val="16"/>
                 <w:szCs w:val="16"/>
               </w:rPr>
-              <w:t> </w:t>
-            </w:r>
-            <w:r>
-              <w:rPr>
-                <w:rFonts w:asciiTheme="minorHAnsi" w:hAnsiTheme="minorHAnsi" w:cstheme="minorHAnsi"/>
-                <w:color w:val="000000"/>
-                <w:sz w:val="16"/>
-                <w:szCs w:val="16"/>
-              </w:rPr>
-              <w:t xml:space="preserve">Retrieve Return is successful </w:t>
+              <w:t>Retrieve Return is successful</w:t>
             </w:r>
           </w:p>
         </w:tc>
@@ -10731,39 +10677,24 @@
         <w:tc>
           <w:tcPr>
             <w:tcW w:w="510" w:type="pct"/>
-            <w:vMerge w:val="restart"/>
-            <w:tcBorders>
-              <w:top w:val="single" w:sz="4" w:space="0" w:color="auto"/>
-              <w:left w:val="nil"/>
+            <w:vMerge/>
+            <w:tcBorders>
+              <w:left w:val="single" w:sz="4" w:space="0" w:color="auto"/>
               <w:bottom w:val="single" w:sz="4" w:space="0" w:color="auto"/>
               <w:right w:val="single" w:sz="4" w:space="0" w:color="auto"/>
             </w:tcBorders>
             <w:shd w:val="clear" w:color="auto" w:fill="auto"/>
             <w:noWrap/>
-            <w:hideMark/>
-          </w:tcPr>
-          <w:p>
-            <w:pPr>
-              <w:rPr>
-                <w:rFonts w:asciiTheme="minorHAnsi" w:hAnsiTheme="minorHAnsi" w:cstheme="minorHAnsi"/>
-                <w:b/>
-                <w:bCs/>
-                <w:color w:val="000000"/>
-                <w:sz w:val="16"/>
-                <w:szCs w:val="16"/>
-              </w:rPr>
-            </w:pPr>
-            <w:r>
-              <w:rPr>
-                <w:rFonts w:asciiTheme="minorHAnsi" w:hAnsiTheme="minorHAnsi" w:cstheme="minorHAnsi"/>
-                <w:b/>
-                <w:bCs/>
-                <w:color w:val="000000"/>
-                <w:sz w:val="16"/>
-                <w:szCs w:val="16"/>
-              </w:rPr>
-              <w:t>RetrieveStatus</w:t>
-            </w:r>
+          </w:tcPr>
+          <w:p>
+            <w:pPr>
+              <w:rPr>
+                <w:rFonts w:asciiTheme="minorHAnsi" w:hAnsiTheme="minorHAnsi" w:cstheme="minorHAnsi"/>
+                <w:color w:val="000000"/>
+                <w:sz w:val="16"/>
+                <w:szCs w:val="16"/>
+              </w:rPr>
+            </w:pPr>
           </w:p>
         </w:tc>
         <w:tc>
@@ -10776,25 +10707,33 @@
               <w:right w:val="single" w:sz="4" w:space="0" w:color="auto"/>
             </w:tcBorders>
             <w:shd w:val="clear" w:color="auto" w:fill="auto"/>
-            <w:hideMark/>
-          </w:tcPr>
-          <w:p>
-            <w:pPr>
-              <w:rPr>
-                <w:rFonts w:asciiTheme="minorHAnsi" w:hAnsiTheme="minorHAnsi" w:cstheme="minorHAnsi"/>
-                <w:color w:val="000000"/>
-                <w:sz w:val="16"/>
-                <w:szCs w:val="16"/>
-              </w:rPr>
-            </w:pPr>
-            <w:r>
-              <w:rPr>
-                <w:rFonts w:asciiTheme="minorHAnsi" w:hAnsiTheme="minorHAnsi" w:cstheme="minorHAnsi"/>
-                <w:color w:val="000000"/>
-                <w:sz w:val="16"/>
-                <w:szCs w:val="16"/>
-              </w:rPr>
-              <w:t>Retrieve the status of a previously filed IR3 return  for 2019</w:t>
+          </w:tcPr>
+          <w:p>
+            <w:pPr>
+              <w:rPr>
+                <w:rFonts w:asciiTheme="minorHAnsi" w:hAnsiTheme="minorHAnsi" w:cstheme="minorHAnsi"/>
+                <w:color w:val="000000"/>
+                <w:sz w:val="16"/>
+                <w:szCs w:val="16"/>
+              </w:rPr>
+            </w:pPr>
+            <w:r>
+              <w:rPr>
+                <w:rFonts w:asciiTheme="minorHAnsi" w:hAnsiTheme="minorHAnsi" w:cstheme="minorHAnsi"/>
+                <w:color w:val="000000"/>
+                <w:sz w:val="16"/>
+                <w:szCs w:val="16"/>
+              </w:rPr>
+              <w:t>Retrieve a previously filed IR3 return for 20</w:t>
+            </w:r>
+            <w:r>
+              <w:rPr>
+                <w:rFonts w:asciiTheme="minorHAnsi" w:hAnsiTheme="minorHAnsi" w:cstheme="minorHAnsi"/>
+                <w:color w:val="000000"/>
+                <w:sz w:val="16"/>
+                <w:szCs w:val="16"/>
+              </w:rPr>
+              <w:t>21</w:t>
             </w:r>
           </w:p>
         </w:tc>
@@ -10808,7 +10747,6 @@
               <w:right w:val="single" w:sz="4" w:space="0" w:color="auto"/>
             </w:tcBorders>
             <w:shd w:val="clear" w:color="auto" w:fill="auto"/>
-            <w:hideMark/>
           </w:tcPr>
           <w:p>
             <w:pPr>
@@ -10835,7 +10773,7 @@
                 <w:sz w:val="16"/>
                 <w:szCs w:val="16"/>
               </w:rPr>
-              <w:t>Retrieve Status is successful</w:t>
+              <w:t xml:space="preserve">Retrieve Return is successful </w:t>
             </w:r>
           </w:p>
         </w:tc>
@@ -10973,24 +10911,39 @@
         <w:tc>
           <w:tcPr>
             <w:tcW w:w="510" w:type="pct"/>
-            <w:vMerge/>
-            <w:tcBorders>
-              <w:top w:val="single" w:sz="4" w:space="0" w:color="auto"/>
-              <w:left w:val="nil"/>
+            <w:vMerge w:val="restart"/>
+            <w:tcBorders>
+              <w:top w:val="single" w:sz="4" w:space="0" w:color="auto"/>
+              <w:left w:val="nil"/>
+              <w:bottom w:val="single" w:sz="4" w:space="0" w:color="auto"/>
               <w:right w:val="single" w:sz="4" w:space="0" w:color="auto"/>
             </w:tcBorders>
             <w:shd w:val="clear" w:color="auto" w:fill="auto"/>
             <w:noWrap/>
-          </w:tcPr>
-          <w:p>
-            <w:pPr>
-              <w:rPr>
-                <w:rFonts w:asciiTheme="minorHAnsi" w:hAnsiTheme="minorHAnsi" w:cstheme="minorHAnsi"/>
-                <w:color w:val="000000"/>
-                <w:sz w:val="16"/>
-                <w:szCs w:val="16"/>
-              </w:rPr>
-            </w:pPr>
+            <w:hideMark/>
+          </w:tcPr>
+          <w:p>
+            <w:pPr>
+              <w:rPr>
+                <w:rFonts w:asciiTheme="minorHAnsi" w:hAnsiTheme="minorHAnsi" w:cstheme="minorHAnsi"/>
+                <w:b/>
+                <w:bCs/>
+                <w:color w:val="000000"/>
+                <w:sz w:val="16"/>
+                <w:szCs w:val="16"/>
+              </w:rPr>
+            </w:pPr>
+            <w:r>
+              <w:rPr>
+                <w:rFonts w:asciiTheme="minorHAnsi" w:hAnsiTheme="minorHAnsi" w:cstheme="minorHAnsi"/>
+                <w:b/>
+                <w:bCs/>
+                <w:color w:val="000000"/>
+                <w:sz w:val="16"/>
+                <w:szCs w:val="16"/>
+              </w:rPr>
+              <w:t>RetrieveStatus</w:t>
+            </w:r>
           </w:p>
         </w:tc>
         <w:tc>
@@ -11003,33 +10956,25 @@
               <w:right w:val="single" w:sz="4" w:space="0" w:color="auto"/>
             </w:tcBorders>
             <w:shd w:val="clear" w:color="auto" w:fill="auto"/>
-          </w:tcPr>
-          <w:p>
-            <w:pPr>
-              <w:rPr>
-                <w:rFonts w:asciiTheme="minorHAnsi" w:hAnsiTheme="minorHAnsi" w:cstheme="minorHAnsi"/>
-                <w:color w:val="000000"/>
-                <w:sz w:val="16"/>
-                <w:szCs w:val="16"/>
-              </w:rPr>
-            </w:pPr>
-            <w:r>
-              <w:rPr>
-                <w:rFonts w:asciiTheme="minorHAnsi" w:hAnsiTheme="minorHAnsi" w:cstheme="minorHAnsi"/>
-                <w:color w:val="000000"/>
-                <w:sz w:val="16"/>
-                <w:szCs w:val="16"/>
-              </w:rPr>
-              <w:t>Retrieve the status of a previously filed IR3 return  for 20</w:t>
-            </w:r>
-            <w:r>
-              <w:rPr>
-                <w:rFonts w:asciiTheme="minorHAnsi" w:hAnsiTheme="minorHAnsi" w:cstheme="minorHAnsi"/>
-                <w:color w:val="000000"/>
-                <w:sz w:val="16"/>
-                <w:szCs w:val="16"/>
-              </w:rPr>
-              <w:t>20</w:t>
+            <w:hideMark/>
+          </w:tcPr>
+          <w:p>
+            <w:pPr>
+              <w:rPr>
+                <w:rFonts w:asciiTheme="minorHAnsi" w:hAnsiTheme="minorHAnsi" w:cstheme="minorHAnsi"/>
+                <w:color w:val="000000"/>
+                <w:sz w:val="16"/>
+                <w:szCs w:val="16"/>
+              </w:rPr>
+            </w:pPr>
+            <w:r>
+              <w:rPr>
+                <w:rFonts w:asciiTheme="minorHAnsi" w:hAnsiTheme="minorHAnsi" w:cstheme="minorHAnsi"/>
+                <w:color w:val="000000"/>
+                <w:sz w:val="16"/>
+                <w:szCs w:val="16"/>
+              </w:rPr>
+              <w:t>Retrieve the status of a previously filed IR3 return  for 2019</w:t>
             </w:r>
           </w:p>
         </w:tc>
@@ -11043,6 +10988,7 @@
               <w:right w:val="single" w:sz="4" w:space="0" w:color="auto"/>
             </w:tcBorders>
             <w:shd w:val="clear" w:color="auto" w:fill="auto"/>
+            <w:hideMark/>
           </w:tcPr>
           <w:p>
             <w:pPr>
@@ -11208,8 +11154,8 @@
             <w:tcW w:w="510" w:type="pct"/>
             <w:vMerge/>
             <w:tcBorders>
-              <w:left w:val="nil"/>
-              <w:bottom w:val="single" w:sz="4" w:space="0" w:color="auto"/>
+              <w:top w:val="single" w:sz="4" w:space="0" w:color="auto"/>
+              <w:left w:val="nil"/>
               <w:right w:val="single" w:sz="4" w:space="0" w:color="auto"/>
             </w:tcBorders>
             <w:shd w:val="clear" w:color="auto" w:fill="auto"/>
@@ -11262,7 +11208,7 @@
                 <w:sz w:val="16"/>
                 <w:szCs w:val="16"/>
               </w:rPr>
-              <w:t>21</w:t>
+              <w:t>20</w:t>
             </w:r>
           </w:p>
         </w:tc>
@@ -11399,7 +11345,7 @@
           <w:tcPr>
             <w:tcW w:w="508" w:type="pct"/>
             <w:tcBorders>
-              <w:top w:val="nil"/>
+              <w:top w:val="single" w:sz="4" w:space="0" w:color="auto"/>
               <w:left w:val="single" w:sz="4" w:space="0" w:color="auto"/>
               <w:bottom w:val="single" w:sz="4" w:space="0" w:color="auto"/>
               <w:right w:val="single" w:sz="4" w:space="0" w:color="auto"/>
@@ -11439,69 +11385,63 @@
         <w:tc>
           <w:tcPr>
             <w:tcW w:w="510" w:type="pct"/>
-            <w:vMerge w:val="restart"/>
-            <w:tcBorders>
-              <w:top w:val="nil"/>
-              <w:left w:val="nil"/>
+            <w:vMerge/>
+            <w:tcBorders>
+              <w:left w:val="nil"/>
+              <w:bottom w:val="single" w:sz="4" w:space="0" w:color="auto"/>
               <w:right w:val="single" w:sz="4" w:space="0" w:color="auto"/>
             </w:tcBorders>
             <w:shd w:val="clear" w:color="auto" w:fill="auto"/>
             <w:noWrap/>
-            <w:hideMark/>
-          </w:tcPr>
-          <w:p>
-            <w:pPr>
-              <w:rPr>
-                <w:rFonts w:asciiTheme="minorHAnsi" w:hAnsiTheme="minorHAnsi" w:cstheme="minorHAnsi"/>
-                <w:b/>
-                <w:bCs/>
-                <w:color w:val="000000"/>
-                <w:sz w:val="16"/>
-                <w:szCs w:val="16"/>
-              </w:rPr>
-            </w:pPr>
-            <w:r>
-              <w:rPr>
-                <w:rFonts w:asciiTheme="minorHAnsi" w:hAnsiTheme="minorHAnsi" w:cstheme="minorHAnsi"/>
-                <w:b/>
-                <w:bCs/>
-                <w:color w:val="000000"/>
-                <w:sz w:val="16"/>
-                <w:szCs w:val="16"/>
-              </w:rPr>
-              <w:t>Prepop</w:t>
-            </w:r>
+          </w:tcPr>
+          <w:p>
+            <w:pPr>
+              <w:rPr>
+                <w:rFonts w:asciiTheme="minorHAnsi" w:hAnsiTheme="minorHAnsi" w:cstheme="minorHAnsi"/>
+                <w:color w:val="000000"/>
+                <w:sz w:val="16"/>
+                <w:szCs w:val="16"/>
+              </w:rPr>
+            </w:pPr>
           </w:p>
         </w:tc>
         <w:tc>
           <w:tcPr>
             <w:tcW w:w="1065" w:type="pct"/>
             <w:tcBorders>
-              <w:top w:val="nil"/>
-              <w:left w:val="nil"/>
-              <w:bottom w:val="single" w:sz="4" w:space="0" w:color="auto"/>
-              <w:right w:val="single" w:sz="4" w:space="0" w:color="auto"/>
-            </w:tcBorders>
-            <w:shd w:val="clear" w:color="auto" w:fill="auto"/>
-            <w:hideMark/>
-          </w:tcPr>
-          <w:p>
-            <w:pPr>
-              <w:rPr>
-                <w:rFonts w:asciiTheme="minorHAnsi" w:hAnsiTheme="minorHAnsi" w:cstheme="minorHAnsi"/>
-                <w:color w:val="000000"/>
-                <w:sz w:val="16"/>
-                <w:szCs w:val="16"/>
-              </w:rPr>
-            </w:pPr>
-            <w:r>
-              <w:rPr>
-                <w:rFonts w:asciiTheme="minorHAnsi" w:hAnsiTheme="minorHAnsi" w:cstheme="minorHAnsi"/>
-                <w:color w:val="000000"/>
-                <w:sz w:val="16"/>
-                <w:szCs w:val="16"/>
-              </w:rPr>
-              <w:t>Prepop for an IR3 customer for 2019 to view details of their Income Sources</w:t>
+              <w:top w:val="single" w:sz="4" w:space="0" w:color="auto"/>
+              <w:left w:val="nil"/>
+              <w:bottom w:val="single" w:sz="4" w:space="0" w:color="auto"/>
+              <w:right w:val="single" w:sz="4" w:space="0" w:color="auto"/>
+            </w:tcBorders>
+            <w:shd w:val="clear" w:color="auto" w:fill="auto"/>
+          </w:tcPr>
+          <w:p>
+            <w:pPr>
+              <w:rPr>
+                <w:rFonts w:asciiTheme="minorHAnsi" w:hAnsiTheme="minorHAnsi" w:cstheme="minorHAnsi"/>
+                <w:color w:val="000000"/>
+                <w:sz w:val="16"/>
+                <w:szCs w:val="16"/>
+              </w:rPr>
+            </w:pPr>
+            <w:r>
+              <w:rPr>
+                <w:rFonts w:asciiTheme="minorHAnsi" w:hAnsiTheme="minorHAnsi" w:cstheme="minorHAnsi"/>
+                <w:color w:val="000000"/>
+                <w:sz w:val="16"/>
+                <w:szCs w:val="16"/>
+              </w:rPr>
+              <w:t>Retrieve the status of a previously filed IR3 return  for 20</w:t>
+            </w:r>
+            <w:r>
+              <w:rPr>
+                <w:rFonts w:asciiTheme="minorHAnsi" w:hAnsiTheme="minorHAnsi" w:cstheme="minorHAnsi"/>
+                <w:color w:val="000000"/>
+                <w:sz w:val="16"/>
+                <w:szCs w:val="16"/>
+              </w:rPr>
+              <w:t>21</w:t>
             </w:r>
           </w:p>
         </w:tc>
@@ -11509,13 +11449,12 @@
           <w:tcPr>
             <w:tcW w:w="833" w:type="pct"/>
             <w:tcBorders>
-              <w:top w:val="nil"/>
-              <w:left w:val="nil"/>
-              <w:bottom w:val="single" w:sz="4" w:space="0" w:color="auto"/>
-              <w:right w:val="single" w:sz="4" w:space="0" w:color="auto"/>
-            </w:tcBorders>
-            <w:shd w:val="clear" w:color="auto" w:fill="auto"/>
-            <w:hideMark/>
+              <w:top w:val="single" w:sz="4" w:space="0" w:color="auto"/>
+              <w:left w:val="nil"/>
+              <w:bottom w:val="single" w:sz="4" w:space="0" w:color="auto"/>
+              <w:right w:val="single" w:sz="4" w:space="0" w:color="auto"/>
+            </w:tcBorders>
+            <w:shd w:val="clear" w:color="auto" w:fill="auto"/>
           </w:tcPr>
           <w:p>
             <w:pPr>
@@ -11542,7 +11481,7 @@
                 <w:sz w:val="16"/>
                 <w:szCs w:val="16"/>
               </w:rPr>
-              <w:t>Prepop is successful</w:t>
+              <w:t>Retrieve Status is successful</w:t>
             </w:r>
           </w:p>
         </w:tc>
@@ -11571,7 +11510,7 @@
           <w:tcPr>
             <w:tcW w:w="221" w:type="pct"/>
             <w:tcBorders>
-              <w:top w:val="nil"/>
+              <w:top w:val="single" w:sz="4" w:space="0" w:color="auto"/>
               <w:left w:val="single" w:sz="4" w:space="0" w:color="auto"/>
               <w:bottom w:val="single" w:sz="4" w:space="0" w:color="auto"/>
               <w:right w:val="single" w:sz="4" w:space="0" w:color="auto"/>
@@ -11613,7 +11552,7 @@
           <w:tcPr>
             <w:tcW w:w="973" w:type="pct"/>
             <w:tcBorders>
-              <w:top w:val="nil"/>
+              <w:top w:val="single" w:sz="4" w:space="0" w:color="auto"/>
               <w:left w:val="single" w:sz="4" w:space="0" w:color="auto"/>
               <w:bottom w:val="single" w:sz="4" w:space="0" w:color="auto"/>
               <w:right w:val="single" w:sz="4" w:space="0" w:color="auto"/>
@@ -11679,23 +11618,38 @@
         <w:tc>
           <w:tcPr>
             <w:tcW w:w="510" w:type="pct"/>
-            <w:vMerge/>
-            <w:tcBorders>
+            <w:vMerge w:val="restart"/>
+            <w:tcBorders>
+              <w:top w:val="nil"/>
               <w:left w:val="nil"/>
               <w:right w:val="single" w:sz="4" w:space="0" w:color="auto"/>
             </w:tcBorders>
             <w:shd w:val="clear" w:color="auto" w:fill="auto"/>
             <w:noWrap/>
-          </w:tcPr>
-          <w:p>
-            <w:pPr>
-              <w:rPr>
-                <w:rFonts w:asciiTheme="minorHAnsi" w:hAnsiTheme="minorHAnsi" w:cstheme="minorHAnsi"/>
-                <w:color w:val="000000"/>
-                <w:sz w:val="16"/>
-                <w:szCs w:val="16"/>
-              </w:rPr>
-            </w:pPr>
+            <w:hideMark/>
+          </w:tcPr>
+          <w:p>
+            <w:pPr>
+              <w:rPr>
+                <w:rFonts w:asciiTheme="minorHAnsi" w:hAnsiTheme="minorHAnsi" w:cstheme="minorHAnsi"/>
+                <w:b/>
+                <w:bCs/>
+                <w:color w:val="000000"/>
+                <w:sz w:val="16"/>
+                <w:szCs w:val="16"/>
+              </w:rPr>
+            </w:pPr>
+            <w:r>
+              <w:rPr>
+                <w:rFonts w:asciiTheme="minorHAnsi" w:hAnsiTheme="minorHAnsi" w:cstheme="minorHAnsi"/>
+                <w:b/>
+                <w:bCs/>
+                <w:color w:val="000000"/>
+                <w:sz w:val="16"/>
+                <w:szCs w:val="16"/>
+              </w:rPr>
+              <w:t>Prepop</w:t>
+            </w:r>
           </w:p>
         </w:tc>
         <w:tc>
@@ -11708,42 +11662,25 @@
               <w:right w:val="single" w:sz="4" w:space="0" w:color="auto"/>
             </w:tcBorders>
             <w:shd w:val="clear" w:color="auto" w:fill="auto"/>
-          </w:tcPr>
-          <w:p>
-            <w:pPr>
-              <w:rPr>
-                <w:rFonts w:asciiTheme="minorHAnsi" w:hAnsiTheme="minorHAnsi" w:cstheme="minorHAnsi"/>
-                <w:color w:val="000000"/>
-                <w:sz w:val="16"/>
-                <w:szCs w:val="16"/>
-              </w:rPr>
-            </w:pPr>
-            <w:r>
-              <w:rPr>
-                <w:rFonts w:asciiTheme="minorHAnsi" w:hAnsiTheme="minorHAnsi" w:cstheme="minorHAnsi"/>
-                <w:color w:val="000000"/>
-                <w:sz w:val="16"/>
-                <w:szCs w:val="16"/>
-              </w:rPr>
-              <w:t>Prepop for an IR3 customer for 20</w:t>
-            </w:r>
-            <w:r>
-              <w:rPr>
-                <w:rFonts w:asciiTheme="minorHAnsi" w:hAnsiTheme="minorHAnsi" w:cstheme="minorHAnsi"/>
-                <w:color w:val="000000"/>
-                <w:sz w:val="16"/>
-                <w:szCs w:val="16"/>
-              </w:rPr>
-              <w:t>20</w:t>
-            </w:r>
-            <w:r>
-              <w:rPr>
-                <w:rFonts w:asciiTheme="minorHAnsi" w:hAnsiTheme="minorHAnsi" w:cstheme="minorHAnsi"/>
-                <w:color w:val="000000"/>
-                <w:sz w:val="16"/>
-                <w:szCs w:val="16"/>
-              </w:rPr>
-              <w:t xml:space="preserve"> to view details of their Income Sources</w:t>
+            <w:hideMark/>
+          </w:tcPr>
+          <w:p>
+            <w:pPr>
+              <w:rPr>
+                <w:rFonts w:asciiTheme="minorHAnsi" w:hAnsiTheme="minorHAnsi" w:cstheme="minorHAnsi"/>
+                <w:color w:val="000000"/>
+                <w:sz w:val="16"/>
+                <w:szCs w:val="16"/>
+              </w:rPr>
+            </w:pPr>
+            <w:r>
+              <w:rPr>
+                <w:rFonts w:asciiTheme="minorHAnsi" w:hAnsiTheme="minorHAnsi" w:cstheme="minorHAnsi"/>
+                <w:color w:val="000000"/>
+                <w:sz w:val="16"/>
+                <w:szCs w:val="16"/>
+              </w:rPr>
+              <w:t>Prepop for an IR3 customer for 2019 to view details of their Income Sources</w:t>
             </w:r>
           </w:p>
         </w:tc>
@@ -11757,16 +11694,26 @@
               <w:right w:val="single" w:sz="4" w:space="0" w:color="auto"/>
             </w:tcBorders>
             <w:shd w:val="clear" w:color="auto" w:fill="auto"/>
-          </w:tcPr>
-          <w:p>
-            <w:pPr>
-              <w:rPr>
-                <w:rFonts w:asciiTheme="minorHAnsi" w:hAnsiTheme="minorHAnsi" w:cstheme="minorHAnsi"/>
-                <w:color w:val="000000"/>
-                <w:sz w:val="16"/>
-                <w:szCs w:val="16"/>
-              </w:rPr>
-            </w:pPr>
+            <w:hideMark/>
+          </w:tcPr>
+          <w:p>
+            <w:pPr>
+              <w:rPr>
+                <w:rFonts w:asciiTheme="minorHAnsi" w:hAnsiTheme="minorHAnsi" w:cstheme="minorHAnsi"/>
+                <w:color w:val="000000"/>
+                <w:sz w:val="16"/>
+                <w:szCs w:val="16"/>
+              </w:rPr>
+            </w:pPr>
+            <w:r>
+              <w:rPr>
+                <w:rFonts w:asciiTheme="minorHAnsi" w:hAnsiTheme="minorHAnsi" w:cstheme="minorHAnsi"/>
+                <w:color w:val="000000"/>
+                <w:sz w:val="16"/>
+                <w:szCs w:val="16"/>
+              </w:rPr>
+              <w:t> </w:t>
+            </w:r>
             <w:r>
               <w:rPr>
                 <w:rFonts w:asciiTheme="minorHAnsi" w:hAnsiTheme="minorHAnsi" w:cstheme="minorHAnsi"/>
@@ -11904,7 +11851,16 @@
                 <w:sz w:val="16"/>
                 <w:szCs w:val="16"/>
               </w:rPr>
-              <w:t>21</w:t>
+              <w:t>2</w:t>
+            </w:r>
+            <w:r>
+              <w:rPr>
+                <w:rFonts w:asciiTheme="minorHAnsi" w:hAnsiTheme="minorHAnsi" w:cstheme="minorHAnsi"/>
+                <w:color w:val="000000"/>
+                <w:sz w:val="16"/>
+                <w:szCs w:val="16"/>
+              </w:rPr>
+              <w:t>1</w:t>
             </w:r>
           </w:p>
         </w:tc>
@@ -11914,7 +11870,6 @@
             <w:vMerge/>
             <w:tcBorders>
               <w:left w:val="nil"/>
-              <w:bottom w:val="single" w:sz="4" w:space="0" w:color="auto"/>
               <w:right w:val="single" w:sz="4" w:space="0" w:color="auto"/>
             </w:tcBorders>
             <w:shd w:val="clear" w:color="auto" w:fill="auto"/>
@@ -11967,7 +11922,7 @@
                 <w:sz w:val="16"/>
                 <w:szCs w:val="16"/>
               </w:rPr>
-              <w:t>21</w:t>
+              <w:t>20</w:t>
             </w:r>
             <w:r>
               <w:rPr>
@@ -12137,13 +12092,45 @@
                 <w:sz w:val="16"/>
                 <w:szCs w:val="16"/>
               </w:rPr>
-              <w:t>22</w:t>
+              <w:t>2</w:t>
+            </w:r>
+            <w:r>
+              <w:rPr>
+                <w:rFonts w:asciiTheme="minorHAnsi" w:hAnsiTheme="minorHAnsi" w:cstheme="minorHAnsi"/>
+                <w:color w:val="000000"/>
+                <w:sz w:val="16"/>
+                <w:szCs w:val="16"/>
+              </w:rPr>
+              <w:t>2</w:t>
             </w:r>
           </w:p>
         </w:tc>
         <w:tc>
           <w:tcPr>
             <w:tcW w:w="510" w:type="pct"/>
+            <w:vMerge/>
+            <w:tcBorders>
+              <w:left w:val="nil"/>
+              <w:bottom w:val="single" w:sz="4" w:space="0" w:color="auto"/>
+              <w:right w:val="single" w:sz="4" w:space="0" w:color="auto"/>
+            </w:tcBorders>
+            <w:shd w:val="clear" w:color="auto" w:fill="auto"/>
+            <w:noWrap/>
+          </w:tcPr>
+          <w:p>
+            <w:pPr>
+              <w:rPr>
+                <w:rFonts w:asciiTheme="minorHAnsi" w:hAnsiTheme="minorHAnsi" w:cstheme="minorHAnsi"/>
+                <w:color w:val="000000"/>
+                <w:sz w:val="16"/>
+                <w:szCs w:val="16"/>
+              </w:rPr>
+            </w:pPr>
+          </w:p>
+        </w:tc>
+        <w:tc>
+          <w:tcPr>
+            <w:tcW w:w="1065" w:type="pct"/>
             <w:tcBorders>
               <w:top w:val="nil"/>
               <w:left w:val="nil"/>
@@ -12151,35 +12138,48 @@
               <w:right w:val="single" w:sz="4" w:space="0" w:color="auto"/>
             </w:tcBorders>
             <w:shd w:val="clear" w:color="auto" w:fill="auto"/>
-            <w:hideMark/>
-          </w:tcPr>
-          <w:p>
-            <w:pPr>
-              <w:rPr>
-                <w:rFonts w:asciiTheme="minorHAnsi" w:hAnsiTheme="minorHAnsi" w:cstheme="minorHAnsi"/>
-                <w:b/>
-                <w:bCs/>
-                <w:color w:val="000000"/>
-                <w:sz w:val="16"/>
-                <w:szCs w:val="16"/>
-              </w:rPr>
-            </w:pPr>
-            <w:r>
-              <w:rPr>
-                <w:rFonts w:asciiTheme="minorHAnsi" w:hAnsiTheme="minorHAnsi" w:cstheme="minorHAnsi"/>
-                <w:b/>
-                <w:bCs/>
-                <w:color w:val="000000"/>
-                <w:sz w:val="16"/>
-                <w:szCs w:val="16"/>
-              </w:rPr>
-              <w:t>RetrieveFilingObligation</w:t>
-            </w:r>
-          </w:p>
-        </w:tc>
-        <w:tc>
-          <w:tcPr>
-            <w:tcW w:w="1065" w:type="pct"/>
+          </w:tcPr>
+          <w:p>
+            <w:pPr>
+              <w:rPr>
+                <w:rFonts w:asciiTheme="minorHAnsi" w:hAnsiTheme="minorHAnsi" w:cstheme="minorHAnsi"/>
+                <w:color w:val="000000"/>
+                <w:sz w:val="16"/>
+                <w:szCs w:val="16"/>
+              </w:rPr>
+            </w:pPr>
+            <w:r>
+              <w:rPr>
+                <w:rFonts w:asciiTheme="minorHAnsi" w:hAnsiTheme="minorHAnsi" w:cstheme="minorHAnsi"/>
+                <w:color w:val="000000"/>
+                <w:sz w:val="16"/>
+                <w:szCs w:val="16"/>
+              </w:rPr>
+              <w:t>Prepop for an IR3 customer for 20</w:t>
+            </w:r>
+            <w:r>
+              <w:rPr>
+                <w:rFonts w:asciiTheme="minorHAnsi" w:hAnsiTheme="minorHAnsi" w:cstheme="minorHAnsi"/>
+                <w:color w:val="000000"/>
+                <w:sz w:val="16"/>
+                <w:szCs w:val="16"/>
+              </w:rPr>
+              <w:t>21</w:t>
+            </w:r>
+            <w:r>
+              <w:rPr>
+                <w:rFonts w:asciiTheme="minorHAnsi" w:hAnsiTheme="minorHAnsi" w:cstheme="minorHAnsi"/>
+                <w:color w:val="000000"/>
+                <w:sz w:val="16"/>
+                <w:szCs w:val="16"/>
+              </w:rPr>
+              <w:t xml:space="preserve"> to view details of their Income Sources</w:t>
+            </w:r>
+          </w:p>
+        </w:tc>
+        <w:tc>
+          <w:tcPr>
+            <w:tcW w:w="833" w:type="pct"/>
             <w:tcBorders>
               <w:top w:val="nil"/>
               <w:left w:val="nil"/>
@@ -12187,57 +12187,24 @@
               <w:right w:val="single" w:sz="4" w:space="0" w:color="auto"/>
             </w:tcBorders>
             <w:shd w:val="clear" w:color="auto" w:fill="auto"/>
-            <w:hideMark/>
-          </w:tcPr>
-          <w:p>
-            <w:pPr>
-              <w:rPr>
-                <w:rFonts w:asciiTheme="minorHAnsi" w:hAnsiTheme="minorHAnsi" w:cstheme="minorHAnsi"/>
-                <w:color w:val="000000"/>
-                <w:sz w:val="16"/>
-                <w:szCs w:val="16"/>
-              </w:rPr>
-            </w:pPr>
-            <w:r>
-              <w:rPr>
-                <w:rFonts w:asciiTheme="minorHAnsi" w:hAnsiTheme="minorHAnsi" w:cstheme="minorHAnsi"/>
-                <w:color w:val="000000"/>
-                <w:sz w:val="16"/>
-                <w:szCs w:val="16"/>
-              </w:rPr>
-              <w:t>Retrieve filing obligation for an IR3 filing customer</w:t>
-            </w:r>
-          </w:p>
-        </w:tc>
-        <w:tc>
-          <w:tcPr>
-            <w:tcW w:w="833" w:type="pct"/>
-            <w:tcBorders>
-              <w:top w:val="nil"/>
-              <w:left w:val="nil"/>
-              <w:bottom w:val="single" w:sz="4" w:space="0" w:color="auto"/>
-              <w:right w:val="single" w:sz="4" w:space="0" w:color="auto"/>
-            </w:tcBorders>
-            <w:shd w:val="clear" w:color="auto" w:fill="auto"/>
-            <w:hideMark/>
-          </w:tcPr>
-          <w:p>
-            <w:pPr>
-              <w:rPr>
-                <w:rFonts w:asciiTheme="minorHAnsi" w:hAnsiTheme="minorHAnsi" w:cstheme="minorHAnsi"/>
-                <w:color w:val="000000"/>
-                <w:sz w:val="16"/>
-                <w:szCs w:val="16"/>
-              </w:rPr>
-            </w:pPr>
-            <w:r>
-              <w:rPr>
-                <w:rFonts w:asciiTheme="minorHAnsi" w:hAnsiTheme="minorHAnsi" w:cstheme="minorHAnsi"/>
-                <w:color w:val="000000"/>
-                <w:sz w:val="16"/>
-                <w:szCs w:val="16"/>
-              </w:rPr>
-              <w:t>Filing Obligations are successfully returned</w:t>
+          </w:tcPr>
+          <w:p>
+            <w:pPr>
+              <w:rPr>
+                <w:rFonts w:asciiTheme="minorHAnsi" w:hAnsiTheme="minorHAnsi" w:cstheme="minorHAnsi"/>
+                <w:color w:val="000000"/>
+                <w:sz w:val="16"/>
+                <w:szCs w:val="16"/>
+              </w:rPr>
+            </w:pPr>
+            <w:r>
+              <w:rPr>
+                <w:rFonts w:asciiTheme="minorHAnsi" w:hAnsiTheme="minorHAnsi" w:cstheme="minorHAnsi"/>
+                <w:color w:val="000000"/>
+                <w:sz w:val="16"/>
+                <w:szCs w:val="16"/>
+              </w:rPr>
+              <w:t>Prepop is successful</w:t>
             </w:r>
           </w:p>
         </w:tc>
@@ -12334,7 +12301,7 @@
           <w:tcPr>
             <w:tcW w:w="508" w:type="pct"/>
             <w:tcBorders>
-              <w:top w:val="single" w:sz="4" w:space="0" w:color="auto"/>
+              <w:top w:val="nil"/>
               <w:left w:val="single" w:sz="4" w:space="0" w:color="auto"/>
               <w:bottom w:val="single" w:sz="4" w:space="0" w:color="auto"/>
               <w:right w:val="single" w:sz="4" w:space="0" w:color="auto"/>
@@ -12367,7 +12334,255 @@
                 <w:sz w:val="16"/>
                 <w:szCs w:val="16"/>
               </w:rPr>
-              <w:t>23</w:t>
+              <w:t>2</w:t>
+            </w:r>
+            <w:r>
+              <w:rPr>
+                <w:rFonts w:asciiTheme="minorHAnsi" w:hAnsiTheme="minorHAnsi" w:cstheme="minorHAnsi"/>
+                <w:color w:val="000000"/>
+                <w:sz w:val="16"/>
+                <w:szCs w:val="16"/>
+              </w:rPr>
+              <w:t>3</w:t>
+            </w:r>
+          </w:p>
+        </w:tc>
+        <w:tc>
+          <w:tcPr>
+            <w:tcW w:w="510" w:type="pct"/>
+            <w:tcBorders>
+              <w:top w:val="nil"/>
+              <w:left w:val="nil"/>
+              <w:bottom w:val="single" w:sz="4" w:space="0" w:color="auto"/>
+              <w:right w:val="single" w:sz="4" w:space="0" w:color="auto"/>
+            </w:tcBorders>
+            <w:shd w:val="clear" w:color="auto" w:fill="auto"/>
+            <w:hideMark/>
+          </w:tcPr>
+          <w:p>
+            <w:pPr>
+              <w:rPr>
+                <w:rFonts w:asciiTheme="minorHAnsi" w:hAnsiTheme="minorHAnsi" w:cstheme="minorHAnsi"/>
+                <w:b/>
+                <w:bCs/>
+                <w:color w:val="000000"/>
+                <w:sz w:val="16"/>
+                <w:szCs w:val="16"/>
+              </w:rPr>
+            </w:pPr>
+            <w:r>
+              <w:rPr>
+                <w:rFonts w:asciiTheme="minorHAnsi" w:hAnsiTheme="minorHAnsi" w:cstheme="minorHAnsi"/>
+                <w:b/>
+                <w:bCs/>
+                <w:color w:val="000000"/>
+                <w:sz w:val="16"/>
+                <w:szCs w:val="16"/>
+              </w:rPr>
+              <w:t>RetrieveFilingObligation</w:t>
+            </w:r>
+          </w:p>
+        </w:tc>
+        <w:tc>
+          <w:tcPr>
+            <w:tcW w:w="1065" w:type="pct"/>
+            <w:tcBorders>
+              <w:top w:val="nil"/>
+              <w:left w:val="nil"/>
+              <w:bottom w:val="single" w:sz="4" w:space="0" w:color="auto"/>
+              <w:right w:val="single" w:sz="4" w:space="0" w:color="auto"/>
+            </w:tcBorders>
+            <w:shd w:val="clear" w:color="auto" w:fill="auto"/>
+            <w:hideMark/>
+          </w:tcPr>
+          <w:p>
+            <w:pPr>
+              <w:rPr>
+                <w:rFonts w:asciiTheme="minorHAnsi" w:hAnsiTheme="minorHAnsi" w:cstheme="minorHAnsi"/>
+                <w:color w:val="000000"/>
+                <w:sz w:val="16"/>
+                <w:szCs w:val="16"/>
+              </w:rPr>
+            </w:pPr>
+            <w:r>
+              <w:rPr>
+                <w:rFonts w:asciiTheme="minorHAnsi" w:hAnsiTheme="minorHAnsi" w:cstheme="minorHAnsi"/>
+                <w:color w:val="000000"/>
+                <w:sz w:val="16"/>
+                <w:szCs w:val="16"/>
+              </w:rPr>
+              <w:t>Retrieve filing obligation for an IR3 filing customer</w:t>
+            </w:r>
+          </w:p>
+        </w:tc>
+        <w:tc>
+          <w:tcPr>
+            <w:tcW w:w="833" w:type="pct"/>
+            <w:tcBorders>
+              <w:top w:val="nil"/>
+              <w:left w:val="nil"/>
+              <w:bottom w:val="single" w:sz="4" w:space="0" w:color="auto"/>
+              <w:right w:val="single" w:sz="4" w:space="0" w:color="auto"/>
+            </w:tcBorders>
+            <w:shd w:val="clear" w:color="auto" w:fill="auto"/>
+            <w:hideMark/>
+          </w:tcPr>
+          <w:p>
+            <w:pPr>
+              <w:rPr>
+                <w:rFonts w:asciiTheme="minorHAnsi" w:hAnsiTheme="minorHAnsi" w:cstheme="minorHAnsi"/>
+                <w:color w:val="000000"/>
+                <w:sz w:val="16"/>
+                <w:szCs w:val="16"/>
+              </w:rPr>
+            </w:pPr>
+            <w:r>
+              <w:rPr>
+                <w:rFonts w:asciiTheme="minorHAnsi" w:hAnsiTheme="minorHAnsi" w:cstheme="minorHAnsi"/>
+                <w:color w:val="000000"/>
+                <w:sz w:val="16"/>
+                <w:szCs w:val="16"/>
+              </w:rPr>
+              <w:t>Filing Obligations are successfully returned</w:t>
+            </w:r>
+          </w:p>
+        </w:tc>
+        <w:tc>
+          <w:tcPr>
+            <w:tcW w:w="371" w:type="pct"/>
+            <w:tcBorders>
+              <w:top w:val="single" w:sz="4" w:space="0" w:color="auto"/>
+              <w:left w:val="nil"/>
+              <w:bottom w:val="single" w:sz="4" w:space="0" w:color="auto"/>
+              <w:right w:val="single" w:sz="4" w:space="0" w:color="auto"/>
+            </w:tcBorders>
+          </w:tcPr>
+          <w:p>
+            <w:pPr>
+              <w:rPr>
+                <w:rFonts w:asciiTheme="minorHAnsi" w:hAnsiTheme="minorHAnsi" w:cstheme="minorHAnsi"/>
+                <w:color w:val="000000"/>
+                <w:sz w:val="16"/>
+                <w:szCs w:val="16"/>
+              </w:rPr>
+            </w:pPr>
+          </w:p>
+        </w:tc>
+        <w:tc>
+          <w:tcPr>
+            <w:tcW w:w="221" w:type="pct"/>
+            <w:tcBorders>
+              <w:top w:val="nil"/>
+              <w:left w:val="single" w:sz="4" w:space="0" w:color="auto"/>
+              <w:bottom w:val="single" w:sz="4" w:space="0" w:color="auto"/>
+              <w:right w:val="single" w:sz="4" w:space="0" w:color="auto"/>
+            </w:tcBorders>
+          </w:tcPr>
+          <w:p>
+            <w:pPr>
+              <w:rPr>
+                <w:rFonts w:asciiTheme="minorHAnsi" w:hAnsiTheme="minorHAnsi" w:cstheme="minorHAnsi"/>
+                <w:color w:val="000000"/>
+                <w:sz w:val="16"/>
+                <w:szCs w:val="16"/>
+              </w:rPr>
+            </w:pPr>
+          </w:p>
+        </w:tc>
+        <w:tc>
+          <w:tcPr>
+            <w:tcW w:w="518" w:type="pct"/>
+            <w:tcBorders>
+              <w:top w:val="single" w:sz="4" w:space="0" w:color="auto"/>
+              <w:left w:val="nil"/>
+              <w:bottom w:val="single" w:sz="4" w:space="0" w:color="auto"/>
+              <w:right w:val="single" w:sz="4" w:space="0" w:color="auto"/>
+            </w:tcBorders>
+          </w:tcPr>
+          <w:p>
+            <w:pPr>
+              <w:rPr>
+                <w:rFonts w:asciiTheme="minorHAnsi" w:hAnsiTheme="minorHAnsi" w:cstheme="minorHAnsi"/>
+                <w:color w:val="000000"/>
+                <w:sz w:val="16"/>
+                <w:szCs w:val="16"/>
+              </w:rPr>
+            </w:pPr>
+          </w:p>
+        </w:tc>
+        <w:tc>
+          <w:tcPr>
+            <w:tcW w:w="973" w:type="pct"/>
+            <w:tcBorders>
+              <w:top w:val="nil"/>
+              <w:left w:val="single" w:sz="4" w:space="0" w:color="auto"/>
+              <w:bottom w:val="single" w:sz="4" w:space="0" w:color="auto"/>
+              <w:right w:val="single" w:sz="4" w:space="0" w:color="auto"/>
+            </w:tcBorders>
+          </w:tcPr>
+          <w:p>
+            <w:pPr>
+              <w:rPr>
+                <w:rFonts w:asciiTheme="minorHAnsi" w:hAnsiTheme="minorHAnsi" w:cstheme="minorHAnsi"/>
+                <w:color w:val="000000"/>
+                <w:sz w:val="16"/>
+                <w:szCs w:val="16"/>
+              </w:rPr>
+            </w:pPr>
+          </w:p>
+        </w:tc>
+      </w:tr>
+      <w:tr>
+        <w:trPr>
+          <w:trHeight w:val="600"/>
+        </w:trPr>
+        <w:tc>
+          <w:tcPr>
+            <w:tcW w:w="508" w:type="pct"/>
+            <w:tcBorders>
+              <w:top w:val="single" w:sz="4" w:space="0" w:color="auto"/>
+              <w:left w:val="single" w:sz="4" w:space="0" w:color="auto"/>
+              <w:bottom w:val="single" w:sz="4" w:space="0" w:color="auto"/>
+              <w:right w:val="single" w:sz="4" w:space="0" w:color="auto"/>
+            </w:tcBorders>
+            <w:shd w:val="clear" w:color="auto" w:fill="auto"/>
+            <w:noWrap/>
+          </w:tcPr>
+          <w:p>
+            <w:pPr>
+              <w:rPr>
+                <w:rFonts w:asciiTheme="minorHAnsi" w:hAnsiTheme="minorHAnsi" w:cstheme="minorHAnsi"/>
+                <w:color w:val="000000"/>
+                <w:sz w:val="16"/>
+                <w:szCs w:val="16"/>
+              </w:rPr>
+            </w:pPr>
+            <w:r>
+              <w:rPr>
+                <w:rFonts w:asciiTheme="minorHAnsi" w:hAnsiTheme="minorHAnsi" w:cstheme="minorHAnsi"/>
+                <w:color w:val="000000"/>
+                <w:sz w:val="16"/>
+                <w:szCs w:val="16"/>
+              </w:rPr>
+              <w:t>INC-IR3-0</w:t>
+            </w:r>
+            <w:r>
+              <w:rPr>
+                <w:rFonts w:asciiTheme="minorHAnsi" w:hAnsiTheme="minorHAnsi" w:cstheme="minorHAnsi"/>
+                <w:color w:val="000000"/>
+                <w:sz w:val="16"/>
+                <w:szCs w:val="16"/>
+              </w:rPr>
+              <w:t>2</w:t>
+            </w:r>
+            <w:r>
+              <w:rPr>
+                <w:rFonts w:asciiTheme="minorHAnsi" w:hAnsiTheme="minorHAnsi" w:cstheme="minorHAnsi"/>
+                <w:color w:val="000000"/>
+                <w:sz w:val="16"/>
+                <w:szCs w:val="16"/>
+              </w:rPr>
+              <w:t>4</w:t>
             </w:r>
           </w:p>
         </w:tc>
@@ -12608,7 +12823,16 @@
                 <w:sz w:val="16"/>
                 <w:szCs w:val="16"/>
               </w:rPr>
-              <w:t>24</w:t>
+              <w:t>2</w:t>
+            </w:r>
+            <w:r>
+              <w:rPr>
+                <w:rFonts w:asciiTheme="minorHAnsi" w:hAnsiTheme="minorHAnsi" w:cstheme="minorHAnsi"/>
+                <w:color w:val="000000"/>
+                <w:sz w:val="16"/>
+                <w:szCs w:val="16"/>
+              </w:rPr>
+              <w:t>5</w:t>
             </w:r>
           </w:p>
         </w:tc>
@@ -12834,7 +13058,16 @@
                 <w:sz w:val="16"/>
                 <w:szCs w:val="16"/>
               </w:rPr>
-              <w:t>25</w:t>
+              <w:t>2</w:t>
+            </w:r>
+            <w:r>
+              <w:rPr>
+                <w:rFonts w:asciiTheme="minorHAnsi" w:hAnsiTheme="minorHAnsi" w:cstheme="minorHAnsi"/>
+                <w:color w:val="000000"/>
+                <w:sz w:val="16"/>
+                <w:szCs w:val="16"/>
+              </w:rPr>
+              <w:t>6</w:t>
             </w:r>
           </w:p>
         </w:tc>
@@ -13060,7 +13293,7 @@
                 <w:sz w:val="16"/>
                 <w:szCs w:val="16"/>
               </w:rPr>
-              <w:t>6</w:t>
+              <w:t>7</w:t>
             </w:r>
           </w:p>
         </w:tc>
@@ -13286,7 +13519,7 @@
                 <w:sz w:val="16"/>
                 <w:szCs w:val="16"/>
               </w:rPr>
-              <w:t>7</w:t>
+              <w:t>8</w:t>
             </w:r>
           </w:p>
         </w:tc>
@@ -13557,7 +13790,7 @@
                 <w:sz w:val="16"/>
                 <w:szCs w:val="16"/>
               </w:rPr>
-              <w:t>8</w:t>
+              <w:t>9</w:t>
             </w:r>
           </w:p>
         </w:tc>
@@ -39315,25 +39548,7 @@
                 <w:sz w:val="16"/>
                 <w:szCs w:val="16"/>
               </w:rPr>
-              <w:t>Submit a 202</w:t>
-            </w:r>
-            <w:r>
-              <w:rPr>
-                <w:rFonts w:asciiTheme="minorHAnsi" w:hAnsiTheme="minorHAnsi" w:cstheme="minorHAnsi"/>
-                <w:color w:val="000000"/>
-                <w:sz w:val="16"/>
-                <w:szCs w:val="16"/>
-              </w:rPr>
-              <w:t>1</w:t>
-            </w:r>
-            <w:r>
-              <w:rPr>
-                <w:rFonts w:asciiTheme="minorHAnsi" w:hAnsiTheme="minorHAnsi" w:cstheme="minorHAnsi"/>
-                <w:color w:val="000000"/>
-                <w:sz w:val="16"/>
-                <w:szCs w:val="16"/>
-              </w:rPr>
-              <w:t xml:space="preserve"> IR215 File</w:t>
+              <w:t>Submit a 2021 IR215 File</w:t>
             </w:r>
             <w:r>
               <w:rPr>
@@ -39571,25 +39786,7 @@
                 <w:sz w:val="16"/>
                 <w:szCs w:val="16"/>
               </w:rPr>
-              <w:t>Submit a 202</w:t>
-            </w:r>
-            <w:r>
-              <w:rPr>
-                <w:rFonts w:asciiTheme="minorHAnsi" w:hAnsiTheme="minorHAnsi" w:cstheme="minorHAnsi"/>
-                <w:color w:val="000000"/>
-                <w:sz w:val="16"/>
-                <w:szCs w:val="16"/>
-              </w:rPr>
-              <w:t>0</w:t>
-            </w:r>
-            <w:r>
-              <w:rPr>
-                <w:rFonts w:asciiTheme="minorHAnsi" w:hAnsiTheme="minorHAnsi" w:cstheme="minorHAnsi"/>
-                <w:color w:val="000000"/>
-                <w:sz w:val="16"/>
-                <w:szCs w:val="16"/>
-              </w:rPr>
-              <w:t xml:space="preserve"> IR215 File</w:t>
+              <w:t>Submit a 2020 IR215 File</w:t>
             </w:r>
             <w:r>
               <w:rPr>
@@ -39607,16 +39804,7 @@
                 <w:sz w:val="16"/>
                 <w:szCs w:val="16"/>
               </w:rPr>
-              <w:t>in</w:t>
-            </w:r>
-            <w:r>
-              <w:rPr>
-                <w:rFonts w:asciiTheme="minorHAnsi" w:hAnsiTheme="minorHAnsi" w:cstheme="minorHAnsi"/>
-                <w:color w:val="000000"/>
-                <w:sz w:val="16"/>
-                <w:szCs w:val="16"/>
-              </w:rPr>
-              <w:t>cluding</w:t>
+              <w:t>including</w:t>
             </w:r>
             <w:r>
               <w:rPr>
@@ -41941,15 +42129,7 @@
                 <w:sz w:val="16"/>
                 <w:szCs w:val="16"/>
               </w:rPr>
-              <w:t>1</w:t>
-            </w:r>
-            <w:r>
-              <w:rPr>
-                <w:rFonts w:asciiTheme="minorHAnsi" w:hAnsiTheme="minorHAnsi" w:cstheme="minorHAnsi"/>
-                <w:sz w:val="16"/>
-                <w:szCs w:val="16"/>
-              </w:rPr>
-              <w:t>1</w:t>
+              <w:t>11</w:t>
             </w:r>
           </w:p>
         </w:tc>
@@ -42049,23 +42229,7 @@
                 <w:sz w:val="16"/>
                 <w:szCs w:val="16"/>
               </w:rPr>
-              <w:t>for an incomplete IR215 return filed with</w:t>
-            </w:r>
-            <w:r>
-              <w:rPr>
-                <w:rFonts w:asciiTheme="minorHAnsi" w:hAnsiTheme="minorHAnsi" w:cstheme="minorHAnsi"/>
-                <w:sz w:val="16"/>
-                <w:szCs w:val="16"/>
-              </w:rPr>
-              <w:t>out</w:t>
-            </w:r>
-            <w:r>
-              <w:rPr>
-                <w:rFonts w:asciiTheme="minorHAnsi" w:hAnsiTheme="minorHAnsi" w:cstheme="minorHAnsi"/>
-                <w:sz w:val="16"/>
-                <w:szCs w:val="16"/>
-              </w:rPr>
-              <w:t xml:space="preserve"> an IR3 2019 return</w:t>
+              <w:t>for an incomplete IR215 return filed without an IR3 2019 return</w:t>
             </w:r>
           </w:p>
         </w:tc>
@@ -42437,7 +42601,7 @@
       <mc:AlternateContent>
         <mc:Choice Requires="wps">
           <w:drawing>
-            <wp:anchor distT="0" distB="0" distL="114300" distR="114300" simplePos="0" relativeHeight="251657728" behindDoc="0" locked="0" layoutInCell="0" allowOverlap="1" wp14:anchorId="48643966" wp14:editId="3D5EFCDB">
+            <wp:anchor distT="0" distB="0" distL="114300" distR="114300" simplePos="0" relativeHeight="251657728" behindDoc="0" locked="0" layoutInCell="0" allowOverlap="1" wp14:anchorId="48643966" wp14:editId="25B9F460">
               <wp:simplePos x="0" y="0"/>
               <wp:positionH relativeFrom="page">
                 <wp:posOffset>0</wp:posOffset>
@@ -42448,7 +42612,7 @@
               <wp:extent cx="10692130" cy="271780"/>
               <wp:effectExtent l="0" t="0" r="0" b="13970"/>
               <wp:wrapNone/>
-              <wp:docPr id="3" name="MSIPCMc6164a2094c0212235915747" descr="{&quot;HashCode&quot;:721165778,&quot;Height&quot;:595.0,&quot;Width&quot;:841.0,&quot;Placement&quot;:&quot;Header&quot;,&quot;Index&quot;:&quot;Primary&quot;,&quot;Section&quot;:1,&quot;Top&quot;:0.0,&quot;Left&quot;:0.0}"/>
+              <wp:docPr id="3" name="MSIPCM83f5473ba9fd277c0bbdd9b6" descr="{&quot;HashCode&quot;:124067681,&quot;Height&quot;:595.0,&quot;Width&quot;:841.0,&quot;Placement&quot;:&quot;Header&quot;,&quot;Index&quot;:&quot;Primary&quot;,&quot;Section&quot;:1,&quot;Top&quot;:0.0,&quot;Left&quot;:0.0}"/>
               <wp:cNvGraphicFramePr/>
               <a:graphic xmlns:a="http://schemas.openxmlformats.org/drawingml/2006/main">
                 <a:graphicData uri="http://schemas.microsoft.com/office/word/2010/wordprocessingShape">
@@ -42515,7 +42679,7 @@
               <v:stroke joinstyle="miter"/>
               <v:path gradientshapeok="t" o:connecttype="rect"/>
             </v:shapetype>
-            <v:shape id="MSIPCMc6164a2094c0212235915747" o:spid="_x0000_s1026" type="#_x0000_t202" alt="{&quot;HashCode&quot;:721165778,&quot;Height&quot;:595.0,&quot;Width&quot;:841.0,&quot;Placement&quot;:&quot;Header&quot;,&quot;Index&quot;:&quot;Primary&quot;,&quot;Section&quot;:1,&quot;Top&quot;:0.0,&quot;Left&quot;:0.0}" style="position:absolute;margin-left:0;margin-top:15pt;width:841.9pt;height:21.4pt;z-index:251657728;visibility:visible;mso-wrap-style:square;mso-wrap-distance-left:9pt;mso-wrap-distance-top:0;mso-wrap-distance-right:9pt;mso-wrap-distance-bottom:0;mso-position-horizontal:absolute;mso-position-horizontal-relative:page;mso-position-vertical:absolute;mso-position-vertical-relative:page;v-text-anchor:top" o:gfxdata="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" o:allowincell="f" filled="f" stroked="f" strokeweight=".5pt">
+            <v:shape id="MSIPCM83f5473ba9fd277c0bbdd9b6" o:spid="_x0000_s1026" type="#_x0000_t202" alt="{&quot;HashCode&quot;:124067681,&quot;Height&quot;:595.0,&quot;Width&quot;:841.0,&quot;Placement&quot;:&quot;Header&quot;,&quot;Index&quot;:&quot;Primary&quot;,&quot;Section&quot;:1,&quot;Top&quot;:0.0,&quot;Left&quot;:0.0}" style="position:absolute;margin-left:0;margin-top:15pt;width:841.9pt;height:21.4pt;z-index:251657728;visibility:visible;mso-wrap-style:square;mso-wrap-distance-left:9pt;mso-wrap-distance-top:0;mso-wrap-distance-right:9pt;mso-wrap-distance-bottom:0;mso-position-horizontal:absolute;mso-position-horizontal-relative:page;mso-position-vertical:absolute;mso-position-vertical-relative:page;v-text-anchor:top" o:gfxdata="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" o:allowincell="f" filled="f" stroked="f" strokeweight=".5pt">
               <v:textbox inset=",0,,0">
                 <w:txbxContent>
                   <w:p>
@@ -47316,12 +47480,19 @@
 </file>
 
 <file path=customXml/item1.xml><?xml version="1.0" encoding="utf-8"?>
-<p:properties xmlns:p="http://schemas.microsoft.com/office/2006/metadata/properties" xmlns:xsi="http://www.w3.org/2001/XMLSchema-instance" xmlns:pc="http://schemas.microsoft.com/office/infopath/2007/PartnerControls">
-  <documentManagement/>
-</p:properties>
+<?mso-contentType ?>
+<FormTemplates xmlns="http://schemas.microsoft.com/sharepoint/v3/contenttype/forms">
+  <Display>DocumentLibraryForm</Display>
+  <Edit>DocumentLibraryForm</Edit>
+  <New>DocumentLibraryForm</New>
+</FormTemplates>
 </file>
 
 <file path=customXml/item2.xml><?xml version="1.0" encoding="utf-8"?>
+<b:Sources xmlns:b="http://schemas.openxmlformats.org/officeDocument/2006/bibliography" xmlns="http://schemas.openxmlformats.org/officeDocument/2006/bibliography" SelectedStyle="\APASixthEditionOfficeOnline.xsl" StyleName="APA" Version="6"/>
+</file>
+
+<file path=customXml/item3.xml><?xml version="1.0" encoding="utf-8"?>
 <ct:contentTypeSchema xmlns:ct="http://schemas.microsoft.com/office/2006/metadata/contentType" xmlns:ma="http://schemas.microsoft.com/office/2006/metadata/properties/metaAttributes" ct:_="" ma:_="" ma:contentTypeName="Document" ma:contentTypeID="0x010100613644A47DEA604F81E2ECDB5F565233" ma:contentTypeVersion="10" ma:contentTypeDescription="Create a new document." ma:contentTypeScope="" ma:versionID="dde4497f312210709864afd3342e7cdd">
   <xsd:schema xmlns:xsd="http://www.w3.org/2001/XMLSchema" xmlns:xs="http://www.w3.org/2001/XMLSchema" xmlns:p="http://schemas.microsoft.com/office/2006/metadata/properties" xmlns:ns3="af7f7373-a95c-4a1b-ba60-5a860a505312" xmlns:ns4="dbe8ff24-2ab8-43d5-8af9-691901801469" targetNamespace="http://schemas.microsoft.com/office/2006/metadata/properties" ma:root="true" ma:fieldsID="27f0f0b6d1e5793edba5acf061caa158" ns3:_="" ns4:_="">
     <xsd:import namespace="af7f7373-a95c-4a1b-ba60-5a860a505312"/>
@@ -47524,29 +47695,29 @@
 </ct:contentTypeSchema>
 </file>
 
-<file path=customXml/item3.xml><?xml version="1.0" encoding="utf-8"?>
-<b:Sources xmlns:b="http://schemas.openxmlformats.org/officeDocument/2006/bibliography" xmlns="http://schemas.openxmlformats.org/officeDocument/2006/bibliography" SelectedStyle="\APASixthEditionOfficeOnline.xsl" StyleName="APA" Version="6"/>
-</file>
-
 <file path=customXml/item4.xml><?xml version="1.0" encoding="utf-8"?>
-<?mso-contentType ?>
-<FormTemplates xmlns="http://schemas.microsoft.com/sharepoint/v3/contenttype/forms">
-  <Display>DocumentLibraryForm</Display>
-  <Edit>DocumentLibraryForm</Edit>
-  <New>DocumentLibraryForm</New>
-</FormTemplates>
+<p:properties xmlns:p="http://schemas.microsoft.com/office/2006/metadata/properties" xmlns:xsi="http://www.w3.org/2001/XMLSchema-instance" xmlns:pc="http://schemas.microsoft.com/office/infopath/2007/PartnerControls">
+  <documentManagement/>
+</p:properties>
 </file>
 
 <file path=customXml/itemProps1.xml><?xml version="1.0" encoding="utf-8"?>
-<ds:datastoreItem xmlns:ds="http://schemas.openxmlformats.org/officeDocument/2006/customXml" ds:itemID="{5EA69646-0E41-4A96-928E-8544947A196B}">
+<ds:datastoreItem xmlns:ds="http://schemas.openxmlformats.org/officeDocument/2006/customXml" ds:itemID="{84F35187-5F37-4C60-82EE-641482E03126}">
   <ds:schemaRefs>
-    <ds:schemaRef ds:uri="http://schemas.microsoft.com/office/2006/metadata/properties"/>
-    <ds:schemaRef ds:uri="http://schemas.microsoft.com/office/infopath/2007/PartnerControls"/>
+    <ds:schemaRef ds:uri="http://schemas.microsoft.com/sharepoint/v3/contenttype/forms"/>
   </ds:schemaRefs>
 </ds:datastoreItem>
 </file>
 
 <file path=customXml/itemProps2.xml><?xml version="1.0" encoding="utf-8"?>
+<ds:datastoreItem xmlns:ds="http://schemas.openxmlformats.org/officeDocument/2006/customXml" ds:itemID="{E75E5C68-AF99-4AD9-99DA-AFFC54D28B94}">
+  <ds:schemaRefs>
+    <ds:schemaRef ds:uri="http://schemas.openxmlformats.org/officeDocument/2006/bibliography"/>
+  </ds:schemaRefs>
+</ds:datastoreItem>
+</file>
+
+<file path=customXml/itemProps3.xml><?xml version="1.0" encoding="utf-8"?>
 <ds:datastoreItem xmlns:ds="http://schemas.openxmlformats.org/officeDocument/2006/customXml" ds:itemID="{CF49F77A-E883-417C-9C98-8AF0452D7BB5}">
   <ds:schemaRefs>
     <ds:schemaRef ds:uri="http://schemas.microsoft.com/office/2006/metadata/contentType"/>
@@ -47565,18 +47736,11 @@
 </ds:datastoreItem>
 </file>
 
-<file path=customXml/itemProps3.xml><?xml version="1.0" encoding="utf-8"?>
-<ds:datastoreItem xmlns:ds="http://schemas.openxmlformats.org/officeDocument/2006/customXml" ds:itemID="{E75E5C68-AF99-4AD9-99DA-AFFC54D28B94}">
+<file path=customXml/itemProps4.xml><?xml version="1.0" encoding="utf-8"?>
+<ds:datastoreItem xmlns:ds="http://schemas.openxmlformats.org/officeDocument/2006/customXml" ds:itemID="{5EA69646-0E41-4A96-928E-8544947A196B}">
   <ds:schemaRefs>
-    <ds:schemaRef ds:uri="http://schemas.openxmlformats.org/officeDocument/2006/bibliography"/>
-  </ds:schemaRefs>
-</ds:datastoreItem>
-</file>
-
-<file path=customXml/itemProps4.xml><?xml version="1.0" encoding="utf-8"?>
-<ds:datastoreItem xmlns:ds="http://schemas.openxmlformats.org/officeDocument/2006/customXml" ds:itemID="{84F35187-5F37-4C60-82EE-641482E03126}">
-  <ds:schemaRefs>
-    <ds:schemaRef ds:uri="http://schemas.microsoft.com/sharepoint/v3/contenttype/forms"/>
+    <ds:schemaRef ds:uri="http://schemas.microsoft.com/office/2006/metadata/properties"/>
+    <ds:schemaRef ds:uri="http://schemas.microsoft.com/office/infopath/2007/PartnerControls"/>
   </ds:schemaRefs>
 </ds:datastoreItem>
 </file>
</xml_diff>